<commit_message>
Update oh-my-opencode configuration and include all changes
</commit_message>
<xml_diff>
--- a/docs/templates/project-report-template.TEMPLATE.docx
+++ b/docs/templates/project-report-template.TEMPLATE.docx
@@ -30,7 +30,7 @@
             <w:tcW w:w="5000" w:type="pct"/>
             <w:gridSpan w:val="2"/>
             <w:tcBorders>
-              <w:bottom w:val="single" w:sz="18" w:space="0" w:color="00B0F0"/>
+              <w:bottom w:val="single" w:sz="4" w:space="0" w:color="FFFFFF" w:themeColor="background1"/>
             </w:tcBorders>
             <w:tcMar>
               <w:top w:w="57" w:type="dxa"/>
@@ -63,7 +63,7 @@
             <w:tcW w:w="5000" w:type="pct"/>
             <w:gridSpan w:val="2"/>
             <w:tcBorders>
-              <w:top w:val="single" w:sz="18" w:space="0" w:color="00B0F0"/>
+              <w:top w:val="single" w:sz="4" w:space="0" w:color="FFFFFF" w:themeColor="background1"/>
             </w:tcBorders>
             <w:vAlign w:val="center"/>
           </w:tcPr>
@@ -196,7 +196,87 @@
         </w:tc>
       </w:tr>
     </w:tbl>
-    <w:p/>
+    <w:p>
+      <w:r>
+        <w:rPr>
+          <w:b/>
+          <w:bCs/>
+          <w:noProof/>
+          <w:color w:val="00B0F0"/>
+          <w:sz w:val="32"/>
+          <w:szCs w:val="32"/>
+        </w:rPr>
+        <mc:AlternateContent>
+          <mc:Choice Requires="wps">
+            <w:drawing>
+              <wp:anchor distT="0" distB="0" distL="114300" distR="114300" simplePos="0" relativeHeight="251659264" behindDoc="0" locked="0" layoutInCell="1" allowOverlap="1" wp14:anchorId="21155B42" wp14:editId="48313789">
+                <wp:simplePos x="0" y="0"/>
+                <wp:positionH relativeFrom="column">
+                  <wp:posOffset>-8255</wp:posOffset>
+                </wp:positionH>
+                <wp:positionV relativeFrom="paragraph">
+                  <wp:posOffset>-3314700</wp:posOffset>
+                </wp:positionV>
+                <wp:extent cx="6543675" cy="0"/>
+                <wp:effectExtent l="0" t="0" r="0" b="0"/>
+                <wp:wrapNone/>
+                <wp:docPr id="1" name="직선 연결선 1"/>
+                <wp:cNvGraphicFramePr/>
+                <a:graphic xmlns:a="http://schemas.openxmlformats.org/drawingml/2006/main">
+                  <a:graphicData uri="http://schemas.microsoft.com/office/word/2010/wordprocessingShape">
+                    <wps:wsp>
+                      <wps:cNvCnPr/>
+                      <wps:spPr>
+                        <a:xfrm>
+                          <a:off x="0" y="0"/>
+                          <a:ext cx="6543675" cy="0"/>
+                        </a:xfrm>
+                        <a:prstGeom prst="line">
+                          <a:avLst/>
+                        </a:prstGeom>
+                        <a:ln w="25400">
+                          <a:solidFill>
+                            <a:srgbClr val="00B0F0"/>
+                          </a:solidFill>
+                        </a:ln>
+                      </wps:spPr>
+                      <wps:style>
+                        <a:lnRef idx="1">
+                          <a:schemeClr val="accent1"/>
+                        </a:lnRef>
+                        <a:fillRef idx="0">
+                          <a:schemeClr val="accent1"/>
+                        </a:fillRef>
+                        <a:effectRef idx="0">
+                          <a:schemeClr val="accent1"/>
+                        </a:effectRef>
+                        <a:fontRef idx="minor">
+                          <a:schemeClr val="tx1"/>
+                        </a:fontRef>
+                      </wps:style>
+                      <wps:bodyPr/>
+                    </wps:wsp>
+                  </a:graphicData>
+                </a:graphic>
+                <wp14:sizeRelH relativeFrom="margin">
+                  <wp14:pctWidth>0</wp14:pctWidth>
+                </wp14:sizeRelH>
+                <wp14:sizeRelV relativeFrom="margin">
+                  <wp14:pctHeight>0</wp14:pctHeight>
+                </wp14:sizeRelV>
+              </wp:anchor>
+            </w:drawing>
+          </mc:Choice>
+          <mc:Fallback>
+            <w:pict>
+              <v:line w14:anchorId="7D064270" id="직선 연결선 1" o:spid="_x0000_s1026" style="position:absolute;left:0;text-align:left;z-index:251659264;visibility:visible;mso-wrap-style:square;mso-width-percent:0;mso-height-percent:0;mso-wrap-distance-left:9pt;mso-wrap-distance-top:0;mso-wrap-distance-right:9pt;mso-wrap-distance-bottom:0;mso-position-horizontal:absolute;mso-position-horizontal-relative:text;mso-position-vertical:absolute;mso-position-vertical-relative:text;mso-width-percent:0;mso-height-percent:0;mso-width-relative:margin;mso-height-relative:margin" from="-.65pt,-261pt" to="514.6pt,-261pt" o:gfxdata="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" strokecolor="#00b0f0" strokeweight="2pt">
+                <v:stroke joinstyle="miter"/>
+              </v:line>
+            </w:pict>
+          </mc:Fallback>
+        </mc:AlternateContent>
+      </w:r>
+    </w:p>
     <w:tbl>
       <w:tblPr>
         <w:tblStyle w:val="tabel"/>
@@ -1638,6 +1718,7 @@
               <w:pStyle w:val="1"/>
             </w:pPr>
             <w:r>
+              <w:lastRenderedPageBreak/>
               <w:t>최종 투자 의견 및 모니터링 포인트</w:t>
             </w:r>
           </w:p>

</xml_diff>